<commit_message>
docs de requisitos modificados
</commit_message>
<xml_diff>
--- a/reports/D02/Group/00 - Requirements - Group.docx
+++ b/reports/D02/Group/00 - Requirements - Group.docx
@@ -869,7 +869,7 @@
               <w:rPr>
                 <w:rFonts w:asciiTheme="majorHAnsi" w:hAnsiTheme="majorHAnsi" w:cstheme="majorHAnsi"/>
                 <w:b/>
-                <w:lang w:val="es-ES"/>
+                <w:lang w:val="en-US"/>
               </w:rPr>
             </w:pPr>
             <w:r>
@@ -897,7 +897,7 @@
               <w:sdtPr>
                 <w:rPr>
                   <w:rFonts w:asciiTheme="majorHAnsi" w:hAnsiTheme="majorHAnsi" w:cstheme="majorBidi"/>
-                  <w:lang w:val="es-ES"/>
+                  <w:lang w:val="en-US"/>
                 </w:rPr>
                 <w:tag w:val="ID3"/>
                 <w:id w:val="-2029015554"/>
@@ -911,7 +911,7 @@
                 <w:r>
                   <w:rPr>
                     <w:rFonts w:asciiTheme="majorHAnsi" w:hAnsiTheme="majorHAnsi" w:cstheme="majorBidi"/>
-                    <w:lang w:val="es-ES"/>
+                    <w:lang w:val="en-US"/>
                   </w:rPr>
                   <w:t xml:space="preserve"> 30***2*5Y</w:t>
                 </w:r>
@@ -953,7 +953,7 @@
               <w:sdtPr>
                 <w:rPr>
                   <w:rFonts w:asciiTheme="majorHAnsi" w:hAnsiTheme="majorHAnsi" w:cstheme="majorHAnsi"/>
-                  <w:lang w:val="es-ES"/>
+                  <w:lang w:val="en-US"/>
                 </w:rPr>
                 <w:tag w:val="UVUS03"/>
                 <w:id w:val="-1922171075"/>
@@ -967,14 +967,14 @@
                 <w:r>
                   <w:rPr>
                     <w:rFonts w:asciiTheme="majorHAnsi" w:hAnsiTheme="majorHAnsi" w:cstheme="majorHAnsi"/>
-                    <w:lang w:val="es-ES"/>
+                    <w:lang w:val="en-US"/>
                   </w:rPr>
                   <w:t xml:space="preserve"> davblamor</w:t>
                 </w:r>
                 <w:r>
                   <w:rPr>
                     <w:rFonts w:asciiTheme="majorHAnsi" w:hAnsiTheme="majorHAnsi" w:cstheme="majorHAnsi"/>
-                    <w:lang w:val="es-ES"/>
+                    <w:lang w:val="en-US"/>
                   </w:rPr>
                   <w:t xml:space="preserve"> </w:t>
                 </w:r>
@@ -987,7 +987,7 @@
               <w:pStyle w:val="Sinespaciado"/>
               <w:rPr>
                 <w:rFonts w:asciiTheme="majorHAnsi" w:hAnsiTheme="majorHAnsi" w:cstheme="majorHAnsi"/>
-                <w:lang w:val="es-ES"/>
+                <w:lang w:val="en-US"/>
               </w:rPr>
             </w:pPr>
             <w:r>
@@ -1015,7 +1015,7 @@
               <w:sdtPr>
                 <w:rPr>
                   <w:rFonts w:asciiTheme="majorHAnsi" w:hAnsiTheme="majorHAnsi" w:cstheme="majorHAnsi"/>
-                  <w:lang w:val="es-ES"/>
+                  <w:lang w:val="en-US"/>
                 </w:rPr>
                 <w:tag w:val="Student3"/>
                 <w:id w:val="-1783793770"/>
@@ -1029,7 +1029,7 @@
                 <w:r>
                   <w:rPr>
                     <w:rFonts w:asciiTheme="majorHAnsi" w:hAnsiTheme="majorHAnsi" w:cstheme="majorHAnsi"/>
-                    <w:lang w:val="es-ES"/>
+                    <w:lang w:val="en-US"/>
                   </w:rPr>
                   <w:t xml:space="preserve"> Blanco Mora, David</w:t>
                 </w:r>
@@ -1134,7 +1134,7 @@
               <w:rPr>
                 <w:rFonts w:asciiTheme="majorHAnsi" w:hAnsiTheme="majorHAnsi" w:cstheme="majorHAnsi"/>
                 <w:b/>
-                <w:lang w:val="es-ES"/>
+                <w:lang w:val="en-US"/>
               </w:rPr>
             </w:pPr>
             <w:r>
@@ -1162,7 +1162,7 @@
               <w:sdtPr>
                 <w:rPr>
                   <w:rFonts w:asciiTheme="majorHAnsi" w:hAnsiTheme="majorHAnsi" w:cstheme="majorBidi"/>
-                  <w:lang w:val="es-ES"/>
+                  <w:lang w:val="en-US"/>
                 </w:rPr>
                 <w:tag w:val="ID4"/>
                 <w:id w:val="577182649"/>
@@ -1176,14 +1176,14 @@
                 <w:r>
                   <w:rPr>
                     <w:rFonts w:asciiTheme="majorHAnsi" w:hAnsiTheme="majorHAnsi" w:cstheme="majorBidi"/>
-                    <w:lang w:val="es-ES"/>
+                    <w:lang w:val="en-US"/>
                   </w:rPr>
                   <w:t xml:space="preserve"> </w:t>
                 </w:r>
                 <w:r>
                   <w:rPr>
                     <w:rFonts w:asciiTheme="majorHAnsi" w:hAnsiTheme="majorHAnsi" w:cstheme="majorBidi"/>
-                    <w:lang w:val="es-ES"/>
+                    <w:lang w:val="en-US"/>
                   </w:rPr>
                   <w:t>****6108T</w:t>
                 </w:r>
@@ -1225,7 +1225,7 @@
               <w:sdtPr>
                 <w:rPr>
                   <w:rFonts w:asciiTheme="majorHAnsi" w:hAnsiTheme="majorHAnsi" w:cstheme="majorHAnsi"/>
-                  <w:lang w:val="es-ES"/>
+                  <w:lang w:val="en-US"/>
                 </w:rPr>
                 <w:tag w:val="UVUS04"/>
                 <w:id w:val="-1772313792"/>
@@ -1239,21 +1239,21 @@
                 <w:r>
                   <w:rPr>
                     <w:rFonts w:asciiTheme="majorHAnsi" w:hAnsiTheme="majorHAnsi" w:cstheme="majorHAnsi"/>
-                    <w:lang w:val="es-ES"/>
+                    <w:lang w:val="en-US"/>
                   </w:rPr>
                   <w:t xml:space="preserve"> </w:t>
                 </w:r>
                 <w:r>
                   <w:rPr>
                     <w:rFonts w:asciiTheme="majorHAnsi" w:hAnsiTheme="majorHAnsi" w:cstheme="majorHAnsi"/>
-                    <w:lang w:val="es-ES"/>
+                    <w:lang w:val="en-US"/>
                   </w:rPr>
                   <w:t>nerjimado</w:t>
                 </w:r>
                 <w:r>
                   <w:rPr>
                     <w:rFonts w:asciiTheme="majorHAnsi" w:hAnsiTheme="majorHAnsi" w:cstheme="majorHAnsi"/>
-                    <w:lang w:val="es-ES"/>
+                    <w:lang w:val="en-US"/>
                   </w:rPr>
                   <w:t xml:space="preserve">  </w:t>
                 </w:r>
@@ -1293,7 +1293,7 @@
               <w:sdtPr>
                 <w:rPr>
                   <w:rFonts w:asciiTheme="majorHAnsi" w:hAnsiTheme="majorHAnsi" w:cstheme="majorHAnsi"/>
-                  <w:lang w:val="es-ES"/>
+                  <w:lang w:val="en-US"/>
                 </w:rPr>
                 <w:tag w:val="Student4"/>
                 <w:id w:val="-924030127"/>
@@ -1307,35 +1307,35 @@
                 <w:r>
                   <w:rPr>
                     <w:rFonts w:asciiTheme="majorHAnsi" w:hAnsiTheme="majorHAnsi" w:cstheme="majorHAnsi"/>
-                    <w:lang w:val="es-ES"/>
+                    <w:lang w:val="en-US"/>
                   </w:rPr>
                   <w:t xml:space="preserve"> </w:t>
                 </w:r>
                 <w:r>
                   <w:rPr>
                     <w:rFonts w:asciiTheme="majorHAnsi" w:hAnsiTheme="majorHAnsi" w:cstheme="majorHAnsi"/>
-                    <w:lang w:val="es-ES"/>
+                    <w:lang w:val="en-US"/>
                   </w:rPr>
                   <w:t>Jiménez Adorna</w:t>
                 </w:r>
                 <w:r>
                   <w:rPr>
                     <w:rFonts w:asciiTheme="majorHAnsi" w:hAnsiTheme="majorHAnsi" w:cstheme="majorHAnsi"/>
-                    <w:lang w:val="es-ES"/>
+                    <w:lang w:val="en-US"/>
                   </w:rPr>
                   <w:t xml:space="preserve">, </w:t>
                 </w:r>
                 <w:r>
                   <w:rPr>
                     <w:rFonts w:asciiTheme="majorHAnsi" w:hAnsiTheme="majorHAnsi" w:cstheme="majorHAnsi"/>
-                    <w:lang w:val="es-ES"/>
+                    <w:lang w:val="en-US"/>
                   </w:rPr>
                   <w:t>Nerea</w:t>
                 </w:r>
                 <w:r>
                   <w:rPr>
                     <w:rFonts w:asciiTheme="majorHAnsi" w:hAnsiTheme="majorHAnsi" w:cstheme="majorHAnsi"/>
-                    <w:lang w:val="es-ES"/>
+                    <w:lang w:val="en-US"/>
                   </w:rPr>
                   <w:t xml:space="preserve">  </w:t>
                 </w:r>
@@ -2449,7 +2449,7 @@
         </w:sdtPr>
         <w:sdtContent>
           <w:r>
-            <w:t xml:space="preserve">    </w:t>
+            <w:t>X</w:t>
           </w:r>
         </w:sdtContent>
       </w:sdt>
@@ -2621,7 +2621,7 @@
         </w:sdtPr>
         <w:sdtContent>
           <w:r>
-            <w:t xml:space="preserve">    </w:t>
+            <w:t>X</w:t>
           </w:r>
         </w:sdtContent>
       </w:sdt>
@@ -2833,7 +2833,7 @@
         </w:sdtPr>
         <w:sdtContent>
           <w:r>
-            <w:t xml:space="preserve">    </w:t>
+            <w:t>X</w:t>
           </w:r>
         </w:sdtContent>
       </w:sdt>
@@ -3023,7 +3023,7 @@
         </w:sdtPr>
         <w:sdtContent>
           <w:r>
-            <w:t xml:space="preserve">    </w:t>
+            <w:t>X</w:t>
           </w:r>
         </w:sdtContent>
       </w:sdt>
@@ -3260,7 +3260,7 @@
         </w:sdtPr>
         <w:sdtContent>
           <w:r>
-            <w:t xml:space="preserve">    </w:t>
+            <w:t>X</w:t>
           </w:r>
         </w:sdtContent>
       </w:sdt>
@@ -3388,7 +3388,7 @@
         </w:sdtPr>
         <w:sdtContent>
           <w:r>
-            <w:t xml:space="preserve">    </w:t>
+            <w:t>X</w:t>
           </w:r>
         </w:sdtContent>
       </w:sdt>
@@ -3460,7 +3460,7 @@
         </w:sdtPr>
         <w:sdtContent>
           <w:r>
-            <w:t xml:space="preserve">    </w:t>
+            <w:t>X</w:t>
           </w:r>
         </w:sdtContent>
       </w:sdt>
@@ -4677,7 +4677,7 @@
         </w:sdtPr>
         <w:sdtContent>
           <w:r>
-            <w:t xml:space="preserve">    </w:t>
+            <w:t>X</w:t>
           </w:r>
         </w:sdtContent>
       </w:sdt>
@@ -4813,7 +4813,7 @@
         </w:sdtPr>
         <w:sdtContent>
           <w:r>
-            <w:t xml:space="preserve">    </w:t>
+            <w:t>X</w:t>
           </w:r>
         </w:sdtContent>
       </w:sdt>
@@ -11337,6 +11337,7 @@
     <w:rsid w:val="004B6C76"/>
     <w:rsid w:val="004C0766"/>
     <w:rsid w:val="004E7F77"/>
+    <w:rsid w:val="005223C3"/>
     <w:rsid w:val="0053198F"/>
     <w:rsid w:val="00552820"/>
     <w:rsid w:val="00562343"/>
@@ -11393,6 +11394,7 @@
     <w:rsid w:val="00F8539E"/>
     <w:rsid w:val="00F95E3E"/>
     <w:rsid w:val="00F970E5"/>
+    <w:rsid w:val="00FE1CE0"/>
     <w:rsid w:val="00FE6BFD"/>
   </w:rsids>
   <m:mathPr>

</xml_diff>